<commit_message>
Writing the second problem of hw6
</commit_message>
<xml_diff>
--- a/hw6/report.docx
+++ b/hw6/report.docx
@@ -63,7 +63,7 @@
         </w:numPr>
         <w:ind w:leftChars="0"/>
         <w:rPr>
-          <w:rFonts w:ascii="微軟正黑體" w:eastAsia="微軟正黑體" w:hAnsi="微軟正黑體" w:hint="eastAsia"/>
+          <w:rFonts w:ascii="微軟正黑體" w:eastAsia="微軟正黑體" w:hAnsi="微軟正黑體"/>
           <w:b/>
         </w:rPr>
       </w:pPr>
@@ -140,7 +140,7 @@
         </w:numPr>
         <w:ind w:leftChars="0"/>
         <w:rPr>
-          <w:rFonts w:ascii="微軟正黑體" w:eastAsia="微軟正黑體" w:hAnsi="微軟正黑體" w:hint="eastAsia"/>
+          <w:rFonts w:ascii="微軟正黑體" w:eastAsia="微軟正黑體" w:hAnsi="微軟正黑體"/>
           <w:b/>
         </w:rPr>
       </w:pPr>
@@ -175,7 +175,7 @@
       <w:pPr>
         <w:widowControl/>
         <w:rPr>
-          <w:rFonts w:ascii="微軟正黑體" w:eastAsia="微軟正黑體" w:hAnsi="微軟正黑體" w:hint="eastAsia"/>
+          <w:rFonts w:ascii="微軟正黑體" w:eastAsia="微軟正黑體" w:hAnsi="微軟正黑體"/>
           <w:b/>
         </w:rPr>
       </w:pPr>
@@ -191,7 +191,7 @@
       <w:pPr>
         <w:widowControl/>
         <w:rPr>
-          <w:rFonts w:ascii="微軟正黑體" w:eastAsia="微軟正黑體" w:hAnsi="微軟正黑體" w:hint="eastAsia"/>
+          <w:rFonts w:ascii="微軟正黑體" w:eastAsia="微軟正黑體" w:hAnsi="微軟正黑體"/>
         </w:rPr>
       </w:pPr>
       <w:r>
@@ -212,13 +212,7 @@
         <w:rPr>
           <w:rFonts w:ascii="微軟正黑體" w:eastAsia="微軟正黑體" w:hAnsi="微軟正黑體" w:hint="eastAsia"/>
         </w:rPr>
-        <w:t xml:space="preserve"> Theorem之</w:t>
-      </w:r>
-      <w:r>
-        <w:rPr>
-          <w:rFonts w:ascii="微軟正黑體" w:eastAsia="微軟正黑體" w:hAnsi="微軟正黑體" w:hint="eastAsia"/>
-        </w:rPr>
-        <w:t>後的</w:t>
+        <w:t xml:space="preserve"> Theorem之後的</w:t>
       </w:r>
       <w:r>
         <w:rPr>
@@ -243,7 +237,7 @@
       <w:pPr>
         <w:widowControl/>
         <w:rPr>
-          <w:rFonts w:ascii="微軟正黑體" w:eastAsia="微軟正黑體" w:hAnsi="微軟正黑體" w:hint="eastAsia"/>
+          <w:rFonts w:ascii="微軟正黑體" w:eastAsia="微軟正黑體" w:hAnsi="微軟正黑體"/>
         </w:rPr>
       </w:pPr>
       <m:oMathPara>
@@ -255,16 +249,7 @@
             <w:rPr>
               <w:rFonts w:ascii="Cambria Math" w:eastAsia="微軟正黑體" w:hAnsi="Cambria Math"/>
             </w:rPr>
-            <m:t>arg</m:t>
-          </m:r>
-          <m:r>
-            <m:rPr>
-              <m:sty m:val="p"/>
-            </m:rPr>
-            <w:rPr>
-              <w:rFonts w:ascii="Cambria Math" w:eastAsia="微軟正黑體" w:hAnsi="Cambria Math"/>
-            </w:rPr>
-            <m:t xml:space="preserve"> </m:t>
+            <m:t xml:space="preserve">arg </m:t>
           </m:r>
           <m:func>
             <m:funcPr>
@@ -329,13 +314,7 @@
                         <w:rPr>
                           <w:rFonts w:ascii="Cambria Math" w:eastAsia="微軟正黑體" w:hAnsi="Cambria Math"/>
                         </w:rPr>
-                        <m:t>r-K</m:t>
-                      </m:r>
-                      <m:r>
-                        <w:rPr>
-                          <w:rFonts w:ascii="Cambria Math" w:eastAsia="微軟正黑體" w:hAnsi="Cambria Math"/>
-                        </w:rPr>
-                        <m:t>α</m:t>
+                        <m:t>r-Kα</m:t>
                       </m:r>
                     </m:e>
                   </m:d>
@@ -384,13 +363,7 @@
                 <w:rPr>
                   <w:rFonts w:ascii="Cambria Math" w:eastAsia="微軟正黑體" w:hAnsi="Cambria Math"/>
                 </w:rPr>
-                <m:t>K</m:t>
-              </m:r>
-              <m:r>
-                <w:rPr>
-                  <w:rFonts w:ascii="Cambria Math" w:eastAsia="微軟正黑體" w:hAnsi="Cambria Math"/>
-                </w:rPr>
-                <m:t>α</m:t>
+                <m:t>Kα</m:t>
               </m:r>
             </m:e>
           </m:func>
@@ -401,11 +374,9 @@
       <w:pPr>
         <w:widowControl/>
         <w:rPr>
-          <w:rFonts w:ascii="微軟正黑體" w:eastAsia="微軟正黑體" w:hAnsi="微軟正黑體" w:hint="eastAsia"/>
-        </w:rPr>
-      </w:pPr>
-      <w:bookmarkStart w:id="0" w:name="_GoBack"/>
-      <w:bookmarkEnd w:id="0"/>
+          <w:rFonts w:ascii="微軟正黑體" w:eastAsia="微軟正黑體" w:hAnsi="微軟正黑體"/>
+        </w:rPr>
+      </w:pPr>
     </w:p>
     <w:p>
       <w:pPr>
@@ -453,7 +424,7 @@
       <w:pPr>
         <w:widowControl/>
         <w:rPr>
-          <w:rFonts w:ascii="微軟正黑體" w:eastAsia="微軟正黑體" w:hAnsi="微軟正黑體" w:hint="eastAsia"/>
+          <w:rFonts w:ascii="微軟正黑體" w:eastAsia="微軟正黑體" w:hAnsi="微軟正黑體"/>
         </w:rPr>
       </w:pPr>
       <w:r>
@@ -507,7 +478,7 @@
       <w:pPr>
         <w:widowControl/>
         <w:rPr>
-          <w:rFonts w:ascii="微軟正黑體" w:eastAsia="微軟正黑體" w:hAnsi="微軟正黑體" w:hint="eastAsia"/>
+          <w:rFonts w:ascii="微軟正黑體" w:eastAsia="微軟正黑體" w:hAnsi="微軟正黑體"/>
         </w:rPr>
       </w:pPr>
       <m:oMathPara>
@@ -519,16 +490,7 @@
             <w:rPr>
               <w:rFonts w:ascii="Cambria Math" w:eastAsia="微軟正黑體" w:hAnsi="Cambria Math"/>
             </w:rPr>
-            <m:t>arg</m:t>
-          </m:r>
-          <m:r>
-            <m:rPr>
-              <m:sty m:val="p"/>
-            </m:rPr>
-            <w:rPr>
-              <w:rFonts w:ascii="Cambria Math" w:eastAsia="微軟正黑體" w:hAnsi="Cambria Math"/>
-            </w:rPr>
-            <m:t xml:space="preserve"> </m:t>
+            <m:t xml:space="preserve">arg </m:t>
           </m:r>
           <m:func>
             <m:funcPr>
@@ -656,7 +618,13 @@
                         <w:rPr>
                           <w:rFonts w:ascii="Cambria Math" w:eastAsia="微軟正黑體" w:hAnsi="Cambria Math"/>
                         </w:rPr>
-                        <m:t>Kc</m:t>
+                        <m:t>K</m:t>
+                      </m:r>
+                      <m:r>
+                        <w:rPr>
+                          <w:rFonts w:ascii="Cambria Math" w:eastAsia="微軟正黑體" w:hAnsi="Cambria Math"/>
+                        </w:rPr>
+                        <m:t>α</m:t>
                       </m:r>
                     </m:e>
                   </m:d>
@@ -674,8 +642,16 @@
                 <w:rPr>
                   <w:rFonts w:ascii="Cambria Math" w:eastAsia="微軟正黑體" w:hAnsi="Cambria Math"/>
                 </w:rPr>
-                <m:t>LKc</m:t>
+                <m:t>LK</m:t>
               </m:r>
+              <m:r>
+                <w:rPr>
+                  <w:rFonts w:ascii="Cambria Math" w:eastAsia="微軟正黑體" w:hAnsi="Cambria Math"/>
+                </w:rPr>
+                <m:t>α</m:t>
+              </m:r>
+              <w:bookmarkStart w:id="0" w:name="_GoBack"/>
+              <w:bookmarkEnd w:id="0"/>
               <m:r>
                 <w:rPr>
                   <w:rFonts w:ascii="Cambria Math" w:eastAsia="微軟正黑體" w:hAnsi="Cambria Math"/>
@@ -711,13 +687,7 @@
                 <w:rPr>
                   <w:rFonts w:ascii="Cambria Math" w:eastAsia="微軟正黑體" w:hAnsi="Cambria Math"/>
                 </w:rPr>
-                <m:t>K</m:t>
-              </m:r>
-              <m:r>
-                <w:rPr>
-                  <w:rFonts w:ascii="Cambria Math" w:eastAsia="微軟正黑體" w:hAnsi="Cambria Math"/>
-                </w:rPr>
-                <m:t>α</m:t>
+                <m:t>Kα</m:t>
               </m:r>
             </m:e>
           </m:func>
@@ -2266,7 +2236,7 @@
 </file>
 
 <file path=customXml/itemProps1.xml><?xml version="1.0" encoding="utf-8"?>
-<ds:datastoreItem xmlns:ds="http://schemas.openxmlformats.org/officeDocument/2006/customXml" ds:itemID="{D3C4581F-B524-46D2-A76C-F46B8ABDD425}">
+<ds:datastoreItem xmlns:ds="http://schemas.openxmlformats.org/officeDocument/2006/customXml" ds:itemID="{A1F5F249-F5FC-4C1C-B1DF-4C5B667AEECE}">
   <ds:schemaRefs>
     <ds:schemaRef ds:uri="http://schemas.openxmlformats.org/officeDocument/2006/bibliography"/>
   </ds:schemaRefs>

</xml_diff>